<commit_message>
add How to file
</commit_message>
<xml_diff>
--- a/mobile_HW3.docx
+++ b/mobile_HW3.docx
@@ -47,16 +47,6 @@
       <w:r>
         <w:t>Test passed.</w:t>
       </w:r>
-      <w:bookmarkStart w:id="0" w:name="_GoBack"/>
-      <w:bookmarkEnd w:id="0"/>
-    </w:p>
-    <w:p>
-      <w:pPr>
-        <w:spacing w:after="100"/>
-      </w:pPr>
-      <w:r>
-        <w:t>P.S. On Android devise tests passed.</w:t>
-      </w:r>
     </w:p>
     <w:p>
       <w:pPr>
@@ -275,15 +265,11 @@
     </w:p>
     <w:p>
       <w:pPr>
-        <w:numPr>
-          <w:ilvl w:val="0"/>
-          <w:numId w:val="1"/>
-        </w:numPr>
         <w:spacing w:after="100"/>
-      </w:pPr>
-      <w:r>
-        <w:t>What’s wrong with our code? How to fix/improve it? Implement your suggestions.</w:t>
-      </w:r>
+        <w:ind w:left="720"/>
+      </w:pPr>
+      <w:bookmarkStart w:id="0" w:name="_GoBack"/>
+      <w:bookmarkEnd w:id="0"/>
     </w:p>
     <w:p>
       <w:pPr>
@@ -1474,9 +1460,12 @@
 </file>
 
 <file path=customXml/item1.xml><?xml version="1.0" encoding="utf-8"?>
-<p:properties xmlns:p="http://schemas.microsoft.com/office/2006/metadata/properties" xmlns:xsi="http://www.w3.org/2001/XMLSchema-instance" xmlns:pc="http://schemas.microsoft.com/office/infopath/2007/PartnerControls">
-  <documentManagement/>
-</p:properties>
+<?mso-contentType ?>
+<FormTemplates xmlns="http://schemas.microsoft.com/sharepoint/v3/contenttype/forms">
+  <Display>DocumentLibraryForm</Display>
+  <Edit>DocumentLibraryForm</Edit>
+  <New>DocumentLibraryForm</New>
+</FormTemplates>
 </file>
 
 <file path=customXml/item2.xml><?xml version="1.0" encoding="utf-8"?>
@@ -1645,19 +1634,15 @@
 </file>
 
 <file path=customXml/item3.xml><?xml version="1.0" encoding="utf-8"?>
-<?mso-contentType ?>
-<FormTemplates xmlns="http://schemas.microsoft.com/sharepoint/v3/contenttype/forms">
-  <Display>DocumentLibraryForm</Display>
-  <Edit>DocumentLibraryForm</Edit>
-  <New>DocumentLibraryForm</New>
-</FormTemplates>
+<p:properties xmlns:p="http://schemas.microsoft.com/office/2006/metadata/properties" xmlns:xsi="http://www.w3.org/2001/XMLSchema-instance" xmlns:pc="http://schemas.microsoft.com/office/infopath/2007/PartnerControls">
+  <documentManagement/>
+</p:properties>
 </file>
 
 <file path=customXml/itemProps1.xml><?xml version="1.0" encoding="utf-8"?>
-<ds:datastoreItem xmlns:ds="http://schemas.openxmlformats.org/officeDocument/2006/customXml" ds:itemID="{7F12CA13-9174-4FF5-9AC4-10730571780D}">
+<ds:datastoreItem xmlns:ds="http://schemas.openxmlformats.org/officeDocument/2006/customXml" ds:itemID="{3E5CEFF7-764F-4896-9859-02A93DF6C665}">
   <ds:schemaRefs>
-    <ds:schemaRef ds:uri="http://schemas.microsoft.com/office/2006/metadata/properties"/>
-    <ds:schemaRef ds:uri="http://schemas.microsoft.com/office/infopath/2007/PartnerControls"/>
+    <ds:schemaRef ds:uri="http://schemas.microsoft.com/sharepoint/v3/contenttype/forms"/>
   </ds:schemaRefs>
 </ds:datastoreItem>
 </file>
@@ -1682,9 +1667,10 @@
 </file>
 
 <file path=customXml/itemProps3.xml><?xml version="1.0" encoding="utf-8"?>
-<ds:datastoreItem xmlns:ds="http://schemas.openxmlformats.org/officeDocument/2006/customXml" ds:itemID="{3E5CEFF7-764F-4896-9859-02A93DF6C665}">
+<ds:datastoreItem xmlns:ds="http://schemas.openxmlformats.org/officeDocument/2006/customXml" ds:itemID="{7F12CA13-9174-4FF5-9AC4-10730571780D}">
   <ds:schemaRefs>
-    <ds:schemaRef ds:uri="http://schemas.microsoft.com/sharepoint/v3/contenttype/forms"/>
+    <ds:schemaRef ds:uri="http://schemas.microsoft.com/office/2006/metadata/properties"/>
+    <ds:schemaRef ds:uri="http://schemas.microsoft.com/office/infopath/2007/PartnerControls"/>
   </ds:schemaRefs>
 </ds:datastoreItem>
 </file>
</xml_diff>